<commit_message>
File with a report on the completion of the WC #4
I did the 3rd and 4th task
</commit_message>
<xml_diff>
--- a/WorkCase4.docx
+++ b/WorkCase4.docx
@@ -1,6 +1,6 @@
 
 <file path=word/document.xml><?xml version="1.0" encoding="utf-8"?>
-<w:document xmlns:wpc="http://schemas.microsoft.com/office/word/2010/wordprocessingCanvas" xmlns:cx="http://schemas.microsoft.com/office/drawing/2014/chartex" xmlns:cx1="http://schemas.microsoft.com/office/drawing/2015/9/8/chartex" xmlns:cx2="http://schemas.microsoft.com/office/drawing/2015/10/21/chartex" xmlns:cx3="http://schemas.microsoft.com/office/drawing/2016/5/9/chartex" xmlns:cx4="http://schemas.microsoft.com/office/drawing/2016/5/10/chartex" xmlns:cx5="http://schemas.microsoft.com/office/drawing/2016/5/11/chartex" xmlns:cx6="http://schemas.microsoft.com/office/drawing/2016/5/12/chartex" xmlns:cx7="http://schemas.microsoft.com/office/drawing/2016/5/13/chartex" xmlns:cx8="http://schemas.microsoft.com/office/drawing/2016/5/14/chartex" xmlns:mc="http://schemas.openxmlformats.org/markup-compatibility/2006" xmlns:aink="http://schemas.microsoft.com/office/drawing/2016/ink" xmlns:am3d="http://schemas.microsoft.com/office/drawing/2017/model3d" xmlns:o="urn:schemas-microsoft-com:office:office" xmlns:r="http://schemas.openxmlformats.org/officeDocument/2006/relationships" xmlns:m="http://schemas.openxmlformats.org/officeDocument/2006/math" xmlns:v="urn:schemas-microsoft-com:vml" xmlns:wp14="http://schemas.microsoft.com/office/word/2010/wordprocessingDrawing" xmlns:wp="http://schemas.openxmlformats.org/drawingml/2006/wordprocessingDrawing" xmlns:w10="urn:schemas-microsoft-com:office:word" xmlns:w="http://schemas.openxmlformats.org/wordprocessingml/2006/main" xmlns:w14="http://schemas.microsoft.com/office/word/2010/wordml" xmlns:w15="http://schemas.microsoft.com/office/word/2012/wordml" xmlns:w16cex="http://schemas.microsoft.com/office/word/2018/wordml/cex" xmlns:w16cid="http://schemas.microsoft.com/office/word/2016/wordml/cid" xmlns:w16="http://schemas.microsoft.com/office/word/2018/wordml" xmlns:w16se="http://schemas.microsoft.com/office/word/2015/wordml/symex" xmlns:wpg="http://schemas.microsoft.com/office/word/2010/wordprocessingGroup" xmlns:wpi="http://schemas.microsoft.com/office/word/2010/wordprocessingInk" xmlns:wne="http://schemas.microsoft.com/office/word/2006/wordml" xmlns:wps="http://schemas.microsoft.com/office/word/2010/wordprocessingShape" mc:Ignorable="w14 w15 w16se w16cid w16 w16cex wp14">
+<w:document xmlns:wpc="http://schemas.microsoft.com/office/word/2010/wordprocessingCanvas" xmlns:cx="http://schemas.microsoft.com/office/drawing/2014/chartex" xmlns:mc="http://schemas.openxmlformats.org/markup-compatibility/2006" xmlns:o="urn:schemas-microsoft-com:office:office" xmlns:r="http://schemas.openxmlformats.org/officeDocument/2006/relationships" xmlns:m="http://schemas.openxmlformats.org/officeDocument/2006/math" xmlns:v="urn:schemas-microsoft-com:vml" xmlns:wp14="http://schemas.microsoft.com/office/word/2010/wordprocessingDrawing" xmlns:wp="http://schemas.openxmlformats.org/drawingml/2006/wordprocessingDrawing" xmlns:w10="urn:schemas-microsoft-com:office:word" xmlns:w="http://schemas.openxmlformats.org/wordprocessingml/2006/main" xmlns:w14="http://schemas.microsoft.com/office/word/2010/wordml" xmlns:w15="http://schemas.microsoft.com/office/word/2012/wordml" xmlns:w16se="http://schemas.microsoft.com/office/word/2015/wordml/symex" xmlns:wpg="http://schemas.microsoft.com/office/word/2010/wordprocessingGroup" xmlns:wpi="http://schemas.microsoft.com/office/word/2010/wordprocessingInk" xmlns:wne="http://schemas.microsoft.com/office/word/2006/wordml" xmlns:wps="http://schemas.microsoft.com/office/word/2010/wordprocessingShape" mc:Ignorable="w14 w15 w16se wp14">
   <w:body>
     <w:p>
       <w:pPr>
@@ -8,6 +8,7 @@
         <w:rPr>
           <w:rFonts w:ascii="Times New Roman" w:hAnsi="Times New Roman" w:cs="Times New Roman"/>
           <w:sz w:val="36"/>
+          <w:lang w:val="ru-RU"/>
         </w:rPr>
       </w:pPr>
       <w:r>
@@ -21,6 +22,7 @@
         <w:rPr>
           <w:rFonts w:ascii="Times New Roman" w:hAnsi="Times New Roman" w:cs="Times New Roman"/>
           <w:sz w:val="36"/>
+          <w:lang w:val="ru-RU"/>
         </w:rPr>
         <w:t xml:space="preserve"> </w:t>
       </w:r>
@@ -35,6 +37,7 @@
         <w:rPr>
           <w:rFonts w:ascii="Times New Roman" w:hAnsi="Times New Roman" w:cs="Times New Roman"/>
           <w:sz w:val="36"/>
+          <w:lang w:val="ru-RU"/>
         </w:rPr>
         <w:t xml:space="preserve"> 4</w:t>
       </w:r>
@@ -609,7 +612,47 @@
           <w:sz w:val="28"/>
           <w:szCs w:val="21"/>
         </w:rPr>
-        <w:t>The primary and standard package manager for Ubuntu and its derivative distributions. Provides a simple and convenient way to install, update, and uninstall packages. Allows you to manage package dependencies and resolve conflicts between them.</w:t>
+        <w:t>The primary and standard package manager for Ubuntu an</w:t>
+      </w:r>
+      <w:r>
+        <w:rPr>
+          <w:rFonts w:ascii="Times New Roman" w:hAnsi="Times New Roman" w:cs="Times New Roman"/>
+          <w:color w:val="000000" w:themeColor="text1"/>
+          <w:spacing w:val="3"/>
+          <w:sz w:val="28"/>
+          <w:szCs w:val="21"/>
+        </w:rPr>
+        <w:t xml:space="preserve">d its derivative distributions. </w:t>
+      </w:r>
+      <w:r>
+        <w:rPr>
+          <w:rFonts w:ascii="Times New Roman" w:hAnsi="Times New Roman" w:cs="Times New Roman"/>
+          <w:color w:val="000000" w:themeColor="text1"/>
+          <w:spacing w:val="3"/>
+          <w:sz w:val="28"/>
+          <w:szCs w:val="21"/>
+        </w:rPr>
+        <w:t xml:space="preserve">Provides a simple and convenient way to install, </w:t>
+      </w:r>
+      <w:r>
+        <w:rPr>
+          <w:rFonts w:ascii="Times New Roman" w:hAnsi="Times New Roman" w:cs="Times New Roman"/>
+          <w:color w:val="000000" w:themeColor="text1"/>
+          <w:spacing w:val="3"/>
+          <w:sz w:val="28"/>
+          <w:szCs w:val="21"/>
+        </w:rPr>
+        <w:t xml:space="preserve">update, and uninstall packages. </w:t>
+      </w:r>
+      <w:r>
+        <w:rPr>
+          <w:rFonts w:ascii="Times New Roman" w:hAnsi="Times New Roman" w:cs="Times New Roman"/>
+          <w:color w:val="000000" w:themeColor="text1"/>
+          <w:spacing w:val="3"/>
+          <w:sz w:val="28"/>
+          <w:szCs w:val="21"/>
+        </w:rPr>
+        <w:t>Allows you to manage package dependencies and resolve conflicts between them.</w:t>
       </w:r>
     </w:p>
     <w:p>
@@ -678,39 +721,81 @@
           <w:sz w:val="28"/>
           <w:szCs w:val="21"/>
         </w:rPr>
-        <w:t>A packaging system that allows you to install packages with libraries that are independent of the system. Provides an isolated environment for packages that allows you to install and use different versions of programs on the same computer. Allows users to safely and easily install programs that can be updated automatically.</w:t>
-      </w:r>
-    </w:p>
-    <w:p>
-      <w:pPr>
-        <w:rPr>
-          <w:rFonts w:ascii="Times New Roman" w:hAnsi="Times New Roman" w:cs="Times New Roman"/>
-          <w:color w:val="000000" w:themeColor="text1"/>
-          <w:spacing w:val="3"/>
-          <w:sz w:val="28"/>
-          <w:szCs w:val="21"/>
-        </w:rPr>
-      </w:pPr>
-    </w:p>
-    <w:p>
-      <w:pPr>
-        <w:rPr>
-          <w:rFonts w:ascii="Times New Roman" w:hAnsi="Times New Roman" w:cs="Times New Roman"/>
-          <w:color w:val="000000" w:themeColor="text1"/>
-          <w:spacing w:val="3"/>
-          <w:sz w:val="28"/>
-          <w:szCs w:val="21"/>
-        </w:rPr>
-      </w:pPr>
-    </w:p>
-    <w:p>
-      <w:pPr>
-        <w:rPr>
-          <w:rFonts w:ascii="Times New Roman" w:hAnsi="Times New Roman" w:cs="Times New Roman"/>
-          <w:color w:val="000000" w:themeColor="text1"/>
-          <w:spacing w:val="3"/>
-          <w:sz w:val="28"/>
-          <w:szCs w:val="21"/>
+        <w:t>A packaging system that allows you to install packages with libraries that</w:t>
+      </w:r>
+      <w:r>
+        <w:rPr>
+          <w:rFonts w:ascii="Times New Roman" w:hAnsi="Times New Roman" w:cs="Times New Roman"/>
+          <w:color w:val="000000" w:themeColor="text1"/>
+          <w:spacing w:val="3"/>
+          <w:sz w:val="28"/>
+          <w:szCs w:val="21"/>
+        </w:rPr>
+        <w:t xml:space="preserve"> are independent of the system. </w:t>
+      </w:r>
+      <w:r>
+        <w:rPr>
+          <w:rFonts w:ascii="Times New Roman" w:hAnsi="Times New Roman" w:cs="Times New Roman"/>
+          <w:color w:val="000000" w:themeColor="text1"/>
+          <w:spacing w:val="3"/>
+          <w:sz w:val="28"/>
+          <w:szCs w:val="21"/>
+        </w:rPr>
+        <w:t>Provides an isolated environment for packages that allows you to install and use different versions of</w:t>
+      </w:r>
+      <w:r>
+        <w:rPr>
+          <w:rFonts w:ascii="Times New Roman" w:hAnsi="Times New Roman" w:cs="Times New Roman"/>
+          <w:color w:val="000000" w:themeColor="text1"/>
+          <w:spacing w:val="3"/>
+          <w:sz w:val="28"/>
+          <w:szCs w:val="21"/>
+        </w:rPr>
+        <w:t xml:space="preserve"> programs on the same computer. </w:t>
+      </w:r>
+      <w:r>
+        <w:rPr>
+          <w:rFonts w:ascii="Times New Roman" w:hAnsi="Times New Roman" w:cs="Times New Roman"/>
+          <w:color w:val="000000" w:themeColor="text1"/>
+          <w:spacing w:val="3"/>
+          <w:sz w:val="28"/>
+          <w:szCs w:val="21"/>
+        </w:rPr>
+        <w:t>Allows users to safely and easily install programs that can be updated automatically.</w:t>
+      </w:r>
+    </w:p>
+    <w:p>
+      <w:pPr>
+        <w:rPr>
+          <w:rFonts w:ascii="Times New Roman" w:hAnsi="Times New Roman" w:cs="Times New Roman"/>
+          <w:color w:val="000000" w:themeColor="text1"/>
+          <w:spacing w:val="3"/>
+          <w:sz w:val="28"/>
+          <w:szCs w:val="21"/>
+        </w:rPr>
+      </w:pPr>
+    </w:p>
+    <w:p>
+      <w:pPr>
+        <w:rPr>
+          <w:rFonts w:ascii="Times New Roman" w:hAnsi="Times New Roman" w:cs="Times New Roman"/>
+          <w:color w:val="000000" w:themeColor="text1"/>
+          <w:spacing w:val="3"/>
+          <w:sz w:val="28"/>
+          <w:szCs w:val="21"/>
+          <w:lang w:val="ru-RU"/>
+        </w:rPr>
+      </w:pPr>
+    </w:p>
+    <w:p>
+      <w:pPr>
+        <w:rPr>
+          <w:rFonts w:ascii="Times New Roman" w:hAnsi="Times New Roman" w:cs="Times New Roman"/>
+          <w:color w:val="000000" w:themeColor="text1"/>
+          <w:spacing w:val="3"/>
+          <w:sz w:val="28"/>
+          <w:szCs w:val="21"/>
+          <w:lang w:val="ru-RU"/>
         </w:rPr>
       </w:pPr>
       <w:r>
@@ -725,6 +810,7 @@
         <w:rPr>
           <w:rFonts w:ascii="Times New Roman" w:hAnsi="Times New Roman" w:cs="Times New Roman"/>
           <w:sz w:val="32"/>
+          <w:lang w:val="ru-RU"/>
         </w:rPr>
         <w:t xml:space="preserve"> </w:t>
       </w:r>
@@ -739,24 +825,35 @@
         <w:rPr>
           <w:rFonts w:ascii="Times New Roman" w:hAnsi="Times New Roman" w:cs="Times New Roman"/>
           <w:sz w:val="32"/>
+          <w:lang w:val="ru-RU"/>
         </w:rPr>
         <w:t xml:space="preserve"> </w:t>
       </w:r>
+      <w:proofErr w:type="spellStart"/>
       <w:r>
         <w:rPr>
           <w:rFonts w:ascii="Times New Roman" w:hAnsi="Times New Roman" w:cs="Times New Roman"/>
           <w:color w:val="ED7D31" w:themeColor="accent2"/>
           <w:sz w:val="32"/>
         </w:rPr>
-        <w:t xml:space="preserve">Bumazhny </w:t>
-      </w:r>
-      <w:proofErr w:type="spellStart"/>
+        <w:t>Bumazhny</w:t>
+      </w:r>
+      <w:proofErr w:type="spellEnd"/>
       <w:r>
         <w:rPr>
           <w:rFonts w:ascii="Times New Roman" w:hAnsi="Times New Roman" w:cs="Times New Roman"/>
           <w:color w:val="ED7D31" w:themeColor="accent2"/>
           <w:sz w:val="32"/>
         </w:rPr>
+        <w:t xml:space="preserve"> </w:t>
+      </w:r>
+      <w:proofErr w:type="spellStart"/>
+      <w:r>
+        <w:rPr>
+          <w:rFonts w:ascii="Times New Roman" w:hAnsi="Times New Roman" w:cs="Times New Roman"/>
+          <w:color w:val="ED7D31" w:themeColor="accent2"/>
+          <w:sz w:val="32"/>
+        </w:rPr>
         <w:t>Mykola</w:t>
       </w:r>
       <w:proofErr w:type="spellEnd"/>
@@ -769,15 +866,17 @@
           <w:spacing w:val="3"/>
           <w:sz w:val="28"/>
           <w:szCs w:val="21"/>
-        </w:rPr>
-      </w:pPr>
-      <w:r>
-        <w:rPr>
-          <w:rFonts w:ascii="Times New Roman" w:hAnsi="Times New Roman" w:cs="Times New Roman"/>
-          <w:color w:val="000000" w:themeColor="text1"/>
-          <w:spacing w:val="3"/>
-          <w:sz w:val="28"/>
-          <w:szCs w:val="21"/>
+          <w:lang w:val="ru-RU"/>
+        </w:rPr>
+      </w:pPr>
+      <w:r>
+        <w:rPr>
+          <w:rFonts w:ascii="Times New Roman" w:hAnsi="Times New Roman" w:cs="Times New Roman"/>
+          <w:color w:val="000000" w:themeColor="text1"/>
+          <w:spacing w:val="3"/>
+          <w:sz w:val="28"/>
+          <w:szCs w:val="21"/>
+          <w:lang w:val="ru-RU"/>
         </w:rPr>
         <w:t xml:space="preserve">2. </w:t>
       </w:r>
@@ -801,6 +900,7 @@
           <w:spacing w:val="3"/>
           <w:sz w:val="28"/>
           <w:szCs w:val="21"/>
+          <w:lang w:val="ru-RU"/>
         </w:rPr>
         <w:t xml:space="preserve"> </w:t>
       </w:r>
@@ -824,27 +924,100 @@
           <w:spacing w:val="3"/>
           <w:sz w:val="28"/>
           <w:szCs w:val="21"/>
+          <w:lang w:val="ru-RU"/>
+        </w:rPr>
+        <w:t xml:space="preserve"> менеджер </w:t>
+      </w:r>
+      <w:proofErr w:type="spellStart"/>
+      <w:r>
+        <w:rPr>
+          <w:rFonts w:ascii="Times New Roman" w:hAnsi="Times New Roman" w:cs="Times New Roman"/>
+          <w:color w:val="000000" w:themeColor="text1"/>
+          <w:spacing w:val="3"/>
+          <w:sz w:val="28"/>
+          <w:szCs w:val="21"/>
+          <w:lang w:val="ru-RU"/>
+        </w:rPr>
+        <w:t>пакетів</w:t>
+      </w:r>
+      <w:proofErr w:type="spellEnd"/>
+      <w:r>
+        <w:rPr>
+          <w:rFonts w:ascii="Times New Roman" w:hAnsi="Times New Roman" w:cs="Times New Roman"/>
+          <w:color w:val="000000" w:themeColor="text1"/>
+          <w:spacing w:val="3"/>
+          <w:sz w:val="28"/>
+          <w:szCs w:val="21"/>
+          <w:lang w:val="ru-RU"/>
         </w:rPr>
         <w:t xml:space="preserve"> </w:t>
       </w:r>
-      <w:r>
-        <w:rPr>
-          <w:rFonts w:ascii="Times New Roman" w:hAnsi="Times New Roman" w:cs="Times New Roman"/>
-          <w:color w:val="000000" w:themeColor="text1"/>
-          <w:spacing w:val="3"/>
-          <w:sz w:val="28"/>
-          <w:szCs w:val="21"/>
-          <w:lang w:val="ru-RU"/>
-        </w:rPr>
-        <w:t>менеджер</w:t>
-      </w:r>
-      <w:r>
-        <w:rPr>
-          <w:rFonts w:ascii="Times New Roman" w:hAnsi="Times New Roman" w:cs="Times New Roman"/>
-          <w:color w:val="000000" w:themeColor="text1"/>
-          <w:spacing w:val="3"/>
-          <w:sz w:val="28"/>
-          <w:szCs w:val="21"/>
+      <w:proofErr w:type="spellStart"/>
+      <w:r>
+        <w:rPr>
+          <w:rFonts w:ascii="Times New Roman" w:hAnsi="Times New Roman" w:cs="Times New Roman"/>
+          <w:color w:val="000000" w:themeColor="text1"/>
+          <w:spacing w:val="3"/>
+          <w:sz w:val="28"/>
+          <w:szCs w:val="21"/>
+          <w:lang w:val="ru-RU"/>
+        </w:rPr>
+        <w:t>використовує</w:t>
+      </w:r>
+      <w:proofErr w:type="spellEnd"/>
+      <w:r>
+        <w:rPr>
+          <w:rFonts w:ascii="Times New Roman" w:hAnsi="Times New Roman" w:cs="Times New Roman"/>
+          <w:color w:val="000000" w:themeColor="text1"/>
+          <w:spacing w:val="3"/>
+          <w:sz w:val="28"/>
+          <w:szCs w:val="21"/>
+          <w:lang w:val="ru-RU"/>
+        </w:rPr>
+        <w:t xml:space="preserve"> ваш дистрибутив </w:t>
+      </w:r>
+      <w:r>
+        <w:rPr>
+          <w:rFonts w:ascii="Times New Roman" w:hAnsi="Times New Roman" w:cs="Times New Roman"/>
+          <w:color w:val="000000" w:themeColor="text1"/>
+          <w:spacing w:val="3"/>
+          <w:sz w:val="28"/>
+          <w:szCs w:val="21"/>
+        </w:rPr>
+        <w:t>Linux</w:t>
+      </w:r>
+      <w:r>
+        <w:rPr>
+          <w:rFonts w:ascii="Times New Roman" w:hAnsi="Times New Roman" w:cs="Times New Roman"/>
+          <w:color w:val="000000" w:themeColor="text1"/>
+          <w:spacing w:val="3"/>
+          <w:sz w:val="28"/>
+          <w:szCs w:val="21"/>
+          <w:lang w:val="ru-RU"/>
+        </w:rPr>
+        <w:t xml:space="preserve">. </w:t>
+      </w:r>
+      <w:proofErr w:type="spellStart"/>
+      <w:r>
+        <w:rPr>
+          <w:rFonts w:ascii="Times New Roman" w:hAnsi="Times New Roman" w:cs="Times New Roman"/>
+          <w:color w:val="000000" w:themeColor="text1"/>
+          <w:spacing w:val="3"/>
+          <w:sz w:val="28"/>
+          <w:szCs w:val="21"/>
+          <w:lang w:val="ru-RU"/>
+        </w:rPr>
+        <w:t>Опишіть</w:t>
+      </w:r>
+      <w:proofErr w:type="spellEnd"/>
+      <w:r>
+        <w:rPr>
+          <w:rFonts w:ascii="Times New Roman" w:hAnsi="Times New Roman" w:cs="Times New Roman"/>
+          <w:color w:val="000000" w:themeColor="text1"/>
+          <w:spacing w:val="3"/>
+          <w:sz w:val="28"/>
+          <w:szCs w:val="21"/>
+          <w:lang w:val="ru-RU"/>
         </w:rPr>
         <w:t xml:space="preserve"> </w:t>
       </w:r>
@@ -858,7 +1031,7 @@
           <w:szCs w:val="21"/>
           <w:lang w:val="ru-RU"/>
         </w:rPr>
-        <w:t>пакетів</w:t>
+        <w:t>основні</w:t>
       </w:r>
       <w:proofErr w:type="spellEnd"/>
       <w:r>
@@ -868,6 +1041,7 @@
           <w:spacing w:val="3"/>
           <w:sz w:val="28"/>
           <w:szCs w:val="21"/>
+          <w:lang w:val="ru-RU"/>
         </w:rPr>
         <w:t xml:space="preserve"> </w:t>
       </w:r>
@@ -881,7 +1055,7 @@
           <w:szCs w:val="21"/>
           <w:lang w:val="ru-RU"/>
         </w:rPr>
-        <w:t>використовує</w:t>
+        <w:t>команди</w:t>
       </w:r>
       <w:proofErr w:type="spellEnd"/>
       <w:r>
@@ -891,70 +1065,9 @@
           <w:spacing w:val="3"/>
           <w:sz w:val="28"/>
           <w:szCs w:val="21"/>
-        </w:rPr>
-        <w:t xml:space="preserve"> </w:t>
-      </w:r>
-      <w:r>
-        <w:rPr>
-          <w:rFonts w:ascii="Times New Roman" w:hAnsi="Times New Roman" w:cs="Times New Roman"/>
-          <w:color w:val="000000" w:themeColor="text1"/>
-          <w:spacing w:val="3"/>
-          <w:sz w:val="28"/>
-          <w:szCs w:val="21"/>
-          <w:lang w:val="ru-RU"/>
-        </w:rPr>
-        <w:t>ваш</w:t>
-      </w:r>
-      <w:r>
-        <w:rPr>
-          <w:rFonts w:ascii="Times New Roman" w:hAnsi="Times New Roman" w:cs="Times New Roman"/>
-          <w:color w:val="000000" w:themeColor="text1"/>
-          <w:spacing w:val="3"/>
-          <w:sz w:val="28"/>
-          <w:szCs w:val="21"/>
-        </w:rPr>
-        <w:t xml:space="preserve"> </w:t>
-      </w:r>
-      <w:r>
-        <w:rPr>
-          <w:rFonts w:ascii="Times New Roman" w:hAnsi="Times New Roman" w:cs="Times New Roman"/>
-          <w:color w:val="000000" w:themeColor="text1"/>
-          <w:spacing w:val="3"/>
-          <w:sz w:val="28"/>
-          <w:szCs w:val="21"/>
-          <w:lang w:val="ru-RU"/>
-        </w:rPr>
-        <w:t>дистрибутив</w:t>
-      </w:r>
-      <w:r>
-        <w:rPr>
-          <w:rFonts w:ascii="Times New Roman" w:hAnsi="Times New Roman" w:cs="Times New Roman"/>
-          <w:color w:val="000000" w:themeColor="text1"/>
-          <w:spacing w:val="3"/>
-          <w:sz w:val="28"/>
-          <w:szCs w:val="21"/>
-        </w:rPr>
-        <w:t xml:space="preserve"> </w:t>
-      </w:r>
-      <w:r>
-        <w:rPr>
-          <w:rFonts w:ascii="Times New Roman" w:hAnsi="Times New Roman" w:cs="Times New Roman"/>
-          <w:color w:val="000000" w:themeColor="text1"/>
-          <w:spacing w:val="3"/>
-          <w:sz w:val="28"/>
-          <w:szCs w:val="21"/>
-        </w:rPr>
-        <w:t>Linux</w:t>
-      </w:r>
-      <w:r>
-        <w:rPr>
-          <w:rFonts w:ascii="Times New Roman" w:hAnsi="Times New Roman" w:cs="Times New Roman"/>
-          <w:color w:val="000000" w:themeColor="text1"/>
-          <w:spacing w:val="3"/>
-          <w:sz w:val="28"/>
-          <w:szCs w:val="21"/>
-        </w:rPr>
-        <w:t xml:space="preserve">. </w:t>
+          <w:lang w:val="ru-RU"/>
+        </w:rPr>
+        <w:t xml:space="preserve"> для </w:t>
       </w:r>
       <w:proofErr w:type="spellStart"/>
       <w:r>
@@ -966,7 +1079,7 @@
           <w:szCs w:val="21"/>
           <w:lang w:val="ru-RU"/>
         </w:rPr>
-        <w:t>Опишіть</w:t>
+        <w:t>роботи</w:t>
       </w:r>
       <w:proofErr w:type="spellEnd"/>
       <w:r>
@@ -976,140 +1089,9 @@
           <w:spacing w:val="3"/>
           <w:sz w:val="28"/>
           <w:szCs w:val="21"/>
-        </w:rPr>
-        <w:t xml:space="preserve"> </w:t>
-      </w:r>
-      <w:proofErr w:type="spellStart"/>
-      <w:r>
-        <w:rPr>
-          <w:rFonts w:ascii="Times New Roman" w:hAnsi="Times New Roman" w:cs="Times New Roman"/>
-          <w:color w:val="000000" w:themeColor="text1"/>
-          <w:spacing w:val="3"/>
-          <w:sz w:val="28"/>
-          <w:szCs w:val="21"/>
-          <w:lang w:val="ru-RU"/>
-        </w:rPr>
-        <w:t>основні</w:t>
-      </w:r>
-      <w:proofErr w:type="spellEnd"/>
-      <w:r>
-        <w:rPr>
-          <w:rFonts w:ascii="Times New Roman" w:hAnsi="Times New Roman" w:cs="Times New Roman"/>
-          <w:color w:val="000000" w:themeColor="text1"/>
-          <w:spacing w:val="3"/>
-          <w:sz w:val="28"/>
-          <w:szCs w:val="21"/>
-        </w:rPr>
-        <w:t xml:space="preserve"> </w:t>
-      </w:r>
-      <w:proofErr w:type="spellStart"/>
-      <w:r>
-        <w:rPr>
-          <w:rFonts w:ascii="Times New Roman" w:hAnsi="Times New Roman" w:cs="Times New Roman"/>
-          <w:color w:val="000000" w:themeColor="text1"/>
-          <w:spacing w:val="3"/>
-          <w:sz w:val="28"/>
-          <w:szCs w:val="21"/>
-          <w:lang w:val="ru-RU"/>
-        </w:rPr>
-        <w:t>команди</w:t>
-      </w:r>
-      <w:proofErr w:type="spellEnd"/>
-      <w:r>
-        <w:rPr>
-          <w:rFonts w:ascii="Times New Roman" w:hAnsi="Times New Roman" w:cs="Times New Roman"/>
-          <w:color w:val="000000" w:themeColor="text1"/>
-          <w:spacing w:val="3"/>
-          <w:sz w:val="28"/>
-          <w:szCs w:val="21"/>
-        </w:rPr>
-        <w:t xml:space="preserve"> </w:t>
-      </w:r>
-      <w:r>
-        <w:rPr>
-          <w:rFonts w:ascii="Times New Roman" w:hAnsi="Times New Roman" w:cs="Times New Roman"/>
-          <w:color w:val="000000" w:themeColor="text1"/>
-          <w:spacing w:val="3"/>
-          <w:sz w:val="28"/>
-          <w:szCs w:val="21"/>
-          <w:lang w:val="ru-RU"/>
-        </w:rPr>
-        <w:t>для</w:t>
-      </w:r>
-      <w:r>
-        <w:rPr>
-          <w:rFonts w:ascii="Times New Roman" w:hAnsi="Times New Roman" w:cs="Times New Roman"/>
-          <w:color w:val="000000" w:themeColor="text1"/>
-          <w:spacing w:val="3"/>
-          <w:sz w:val="28"/>
-          <w:szCs w:val="21"/>
-        </w:rPr>
-        <w:t xml:space="preserve"> </w:t>
-      </w:r>
-      <w:proofErr w:type="spellStart"/>
-      <w:r>
-        <w:rPr>
-          <w:rFonts w:ascii="Times New Roman" w:hAnsi="Times New Roman" w:cs="Times New Roman"/>
-          <w:color w:val="000000" w:themeColor="text1"/>
-          <w:spacing w:val="3"/>
-          <w:sz w:val="28"/>
-          <w:szCs w:val="21"/>
-          <w:lang w:val="ru-RU"/>
-        </w:rPr>
-        <w:t>роботи</w:t>
-      </w:r>
-      <w:proofErr w:type="spellEnd"/>
-      <w:r>
-        <w:rPr>
-          <w:rFonts w:ascii="Times New Roman" w:hAnsi="Times New Roman" w:cs="Times New Roman"/>
-          <w:color w:val="000000" w:themeColor="text1"/>
-          <w:spacing w:val="3"/>
-          <w:sz w:val="28"/>
-          <w:szCs w:val="21"/>
-        </w:rPr>
-        <w:t xml:space="preserve"> </w:t>
-      </w:r>
-      <w:r>
-        <w:rPr>
-          <w:rFonts w:ascii="Times New Roman" w:hAnsi="Times New Roman" w:cs="Times New Roman"/>
-          <w:color w:val="000000" w:themeColor="text1"/>
-          <w:spacing w:val="3"/>
-          <w:sz w:val="28"/>
-          <w:szCs w:val="21"/>
-          <w:lang w:val="ru-RU"/>
-        </w:rPr>
-        <w:t>з</w:t>
-      </w:r>
-      <w:r>
-        <w:rPr>
-          <w:rFonts w:ascii="Times New Roman" w:hAnsi="Times New Roman" w:cs="Times New Roman"/>
-          <w:color w:val="000000" w:themeColor="text1"/>
-          <w:spacing w:val="3"/>
-          <w:sz w:val="28"/>
-          <w:szCs w:val="21"/>
-        </w:rPr>
-        <w:t xml:space="preserve"> </w:t>
-      </w:r>
-      <w:r>
-        <w:rPr>
-          <w:rFonts w:ascii="Times New Roman" w:hAnsi="Times New Roman" w:cs="Times New Roman"/>
-          <w:color w:val="000000" w:themeColor="text1"/>
-          <w:spacing w:val="3"/>
-          <w:sz w:val="28"/>
-          <w:szCs w:val="21"/>
-          <w:lang w:val="ru-RU"/>
-        </w:rPr>
-        <w:t>ним</w:t>
-      </w:r>
-      <w:r>
-        <w:rPr>
-          <w:rFonts w:ascii="Times New Roman" w:hAnsi="Times New Roman" w:cs="Times New Roman"/>
-          <w:color w:val="000000" w:themeColor="text1"/>
-          <w:spacing w:val="3"/>
-          <w:sz w:val="28"/>
-          <w:szCs w:val="21"/>
-        </w:rPr>
-        <w:t>:</w:t>
+          <w:lang w:val="ru-RU"/>
+        </w:rPr>
+        <w:t xml:space="preserve"> з ним:</w:t>
       </w:r>
     </w:p>
     <w:p>
@@ -1166,8 +1148,20 @@
           <w:sz w:val="28"/>
           <w:szCs w:val="21"/>
         </w:rPr>
-        <w:t>Install package:</w:t>
-      </w:r>
+        <w:t xml:space="preserve">Install </w:t>
+      </w:r>
+      <w:proofErr w:type="spellStart"/>
+      <w:r>
+        <w:rPr>
+          <w:rFonts w:ascii="Times New Roman" w:hAnsi="Times New Roman" w:cs="Times New Roman"/>
+          <w:color w:val="000000" w:themeColor="text1"/>
+          <w:spacing w:val="3"/>
+          <w:sz w:val="28"/>
+          <w:szCs w:val="21"/>
+        </w:rPr>
+        <w:t>package:</w:t>
+      </w:r>
+      <w:proofErr w:type="spellEnd"/>
     </w:p>
     <w:p>
       <w:pPr>
@@ -1761,6 +1755,702 @@
           <w:szCs w:val="21"/>
         </w:rPr>
       </w:pPr>
+      <w:bookmarkStart w:id="0" w:name="_GoBack"/>
+      <w:bookmarkEnd w:id="0"/>
+    </w:p>
+    <w:p>
+      <w:pPr>
+        <w:pStyle w:val="a3"/>
+        <w:numPr>
+          <w:ilvl w:val="0"/>
+          <w:numId w:val="14"/>
+        </w:numPr>
+        <w:rPr>
+          <w:rFonts w:ascii="Times New Roman" w:hAnsi="Times New Roman" w:cs="Times New Roman"/>
+          <w:color w:val="000000" w:themeColor="text1"/>
+          <w:spacing w:val="3"/>
+          <w:sz w:val="28"/>
+          <w:szCs w:val="21"/>
+        </w:rPr>
+      </w:pPr>
+      <w:r>
+        <w:rPr>
+          <w:rFonts w:ascii="Times New Roman" w:hAnsi="Times New Roman" w:cs="Times New Roman"/>
+          <w:color w:val="000000" w:themeColor="text1"/>
+          <w:spacing w:val="3"/>
+          <w:sz w:val="28"/>
+          <w:szCs w:val="21"/>
+        </w:rPr>
+        <w:lastRenderedPageBreak/>
+        <w:t>Displays information about the package:</w:t>
+      </w:r>
+    </w:p>
+    <w:p>
+      <w:pPr>
+        <w:rPr>
+          <w:rFonts w:ascii="Times New Roman" w:hAnsi="Times New Roman" w:cs="Times New Roman"/>
+          <w:color w:val="000000" w:themeColor="text1"/>
+          <w:spacing w:val="3"/>
+          <w:sz w:val="28"/>
+          <w:szCs w:val="21"/>
+          <w:lang w:val="ru-RU"/>
+        </w:rPr>
+      </w:pPr>
+      <w:proofErr w:type="spellStart"/>
+      <w:r>
+        <w:rPr>
+          <w:rFonts w:ascii="Times New Roman" w:hAnsi="Times New Roman" w:cs="Times New Roman"/>
+          <w:color w:val="000000" w:themeColor="text1"/>
+          <w:spacing w:val="3"/>
+          <w:sz w:val="28"/>
+          <w:szCs w:val="21"/>
+          <w:lang w:val="ru-RU"/>
+        </w:rPr>
+        <w:t>apt</w:t>
+      </w:r>
+      <w:proofErr w:type="spellEnd"/>
+      <w:r>
+        <w:rPr>
+          <w:rFonts w:ascii="Times New Roman" w:hAnsi="Times New Roman" w:cs="Times New Roman"/>
+          <w:color w:val="000000" w:themeColor="text1"/>
+          <w:spacing w:val="3"/>
+          <w:sz w:val="28"/>
+          <w:szCs w:val="21"/>
+          <w:lang w:val="ru-RU"/>
+        </w:rPr>
+        <w:t xml:space="preserve"> </w:t>
+      </w:r>
+      <w:proofErr w:type="spellStart"/>
+      <w:r>
+        <w:rPr>
+          <w:rFonts w:ascii="Times New Roman" w:hAnsi="Times New Roman" w:cs="Times New Roman"/>
+          <w:color w:val="000000" w:themeColor="text1"/>
+          <w:spacing w:val="3"/>
+          <w:sz w:val="28"/>
+          <w:szCs w:val="21"/>
+          <w:lang w:val="ru-RU"/>
+        </w:rPr>
+        <w:t>show</w:t>
+      </w:r>
+      <w:proofErr w:type="spellEnd"/>
+      <w:r>
+        <w:rPr>
+          <w:rFonts w:ascii="Times New Roman" w:hAnsi="Times New Roman" w:cs="Times New Roman"/>
+          <w:color w:val="000000" w:themeColor="text1"/>
+          <w:spacing w:val="3"/>
+          <w:sz w:val="28"/>
+          <w:szCs w:val="21"/>
+          <w:lang w:val="ru-RU"/>
+        </w:rPr>
+        <w:t xml:space="preserve"> </w:t>
+      </w:r>
+      <w:proofErr w:type="spellStart"/>
+      <w:r>
+        <w:rPr>
+          <w:rFonts w:ascii="Times New Roman" w:hAnsi="Times New Roman" w:cs="Times New Roman"/>
+          <w:color w:val="000000" w:themeColor="text1"/>
+          <w:spacing w:val="3"/>
+          <w:sz w:val="28"/>
+          <w:szCs w:val="21"/>
+          <w:lang w:val="ru-RU"/>
+        </w:rPr>
+        <w:t>package_name</w:t>
+      </w:r>
+      <w:proofErr w:type="spellEnd"/>
+    </w:p>
+    <w:p>
+      <w:pPr>
+        <w:rPr>
+          <w:rFonts w:ascii="Times New Roman" w:hAnsi="Times New Roman" w:cs="Times New Roman"/>
+          <w:color w:val="000000" w:themeColor="text1"/>
+          <w:spacing w:val="3"/>
+          <w:sz w:val="28"/>
+          <w:szCs w:val="21"/>
+        </w:rPr>
+      </w:pPr>
+      <w:r>
+        <w:rPr>
+          <w:rFonts w:ascii="Times New Roman" w:hAnsi="Times New Roman" w:cs="Times New Roman"/>
+          <w:color w:val="000000" w:themeColor="text1"/>
+          <w:spacing w:val="3"/>
+          <w:sz w:val="28"/>
+          <w:szCs w:val="21"/>
+        </w:rPr>
+        <w:t>This command displays detailed information about the specified package, such as version, description, and list of dependencies.</w:t>
+      </w:r>
+    </w:p>
+    <w:p>
+      <w:pPr>
+        <w:rPr>
+          <w:rFonts w:ascii="Times New Roman" w:hAnsi="Times New Roman" w:cs="Times New Roman"/>
+          <w:color w:val="000000" w:themeColor="text1"/>
+          <w:spacing w:val="3"/>
+          <w:sz w:val="28"/>
+          <w:szCs w:val="21"/>
+        </w:rPr>
+      </w:pPr>
+    </w:p>
+    <w:p>
+      <w:pPr>
+        <w:rPr>
+          <w:rFonts w:ascii="Times New Roman" w:hAnsi="Times New Roman" w:cs="Times New Roman"/>
+          <w:color w:val="3C4043"/>
+          <w:spacing w:val="3"/>
+          <w:sz w:val="24"/>
+          <w:szCs w:val="21"/>
+        </w:rPr>
+      </w:pPr>
+      <w:r>
+        <w:rPr>
+          <w:rFonts w:ascii="Times New Roman" w:hAnsi="Times New Roman" w:cs="Times New Roman"/>
+          <w:color w:val="000000" w:themeColor="text1"/>
+          <w:spacing w:val="3"/>
+          <w:sz w:val="28"/>
+          <w:szCs w:val="21"/>
+        </w:rPr>
+        <w:t>3.</w:t>
+      </w:r>
+      <w:r>
+        <w:rPr>
+          <w:rFonts w:ascii="Times New Roman" w:hAnsi="Times New Roman" w:cs="Times New Roman"/>
+          <w:sz w:val="32"/>
+        </w:rPr>
+        <w:t xml:space="preserve"> </w:t>
+      </w:r>
+      <w:r>
+        <w:rPr>
+          <w:rFonts w:ascii="Times New Roman" w:hAnsi="Times New Roman" w:cs="Times New Roman"/>
+          <w:sz w:val="32"/>
+        </w:rPr>
+        <w:t xml:space="preserve">Made by </w:t>
+      </w:r>
+      <w:proofErr w:type="spellStart"/>
+      <w:r>
+        <w:rPr>
+          <w:rFonts w:ascii="Times New Roman" w:hAnsi="Times New Roman" w:cs="Times New Roman"/>
+          <w:color w:val="ED7D31" w:themeColor="accent2"/>
+          <w:sz w:val="32"/>
+        </w:rPr>
+        <w:t>Lytvyniuk</w:t>
+      </w:r>
+      <w:proofErr w:type="spellEnd"/>
+      <w:r>
+        <w:rPr>
+          <w:rFonts w:ascii="Times New Roman" w:hAnsi="Times New Roman" w:cs="Times New Roman"/>
+          <w:color w:val="ED7D31" w:themeColor="accent2"/>
+          <w:sz w:val="32"/>
+        </w:rPr>
+        <w:t xml:space="preserve"> </w:t>
+      </w:r>
+      <w:proofErr w:type="spellStart"/>
+      <w:r>
+        <w:rPr>
+          <w:rFonts w:ascii="Times New Roman" w:hAnsi="Times New Roman" w:cs="Times New Roman"/>
+          <w:color w:val="ED7D31" w:themeColor="accent2"/>
+          <w:sz w:val="32"/>
+        </w:rPr>
+        <w:t>Yevhen</w:t>
+      </w:r>
+      <w:proofErr w:type="spellEnd"/>
+    </w:p>
+    <w:p>
+      <w:pPr>
+        <w:rPr>
+          <w:rFonts w:ascii="Times New Roman" w:hAnsi="Times New Roman" w:cs="Times New Roman"/>
+          <w:color w:val="000000" w:themeColor="text1"/>
+          <w:spacing w:val="3"/>
+          <w:sz w:val="28"/>
+          <w:szCs w:val="21"/>
+        </w:rPr>
+      </w:pPr>
+      <w:r>
+        <w:rPr>
+          <w:rFonts w:ascii="Times New Roman" w:hAnsi="Times New Roman" w:cs="Times New Roman"/>
+          <w:color w:val="000000" w:themeColor="text1"/>
+          <w:spacing w:val="3"/>
+          <w:sz w:val="28"/>
+          <w:szCs w:val="21"/>
+        </w:rPr>
+        <w:t xml:space="preserve">1) </w:t>
+      </w:r>
+      <w:r>
+        <w:rPr>
+          <w:rFonts w:ascii="Times New Roman" w:hAnsi="Times New Roman" w:cs="Times New Roman"/>
+          <w:color w:val="000000" w:themeColor="text1"/>
+          <w:spacing w:val="3"/>
+          <w:sz w:val="28"/>
+          <w:szCs w:val="21"/>
+        </w:rPr>
+        <w:t>VLC Media Player</w:t>
+      </w:r>
+    </w:p>
+    <w:p>
+      <w:pPr>
+        <w:rPr>
+          <w:rFonts w:ascii="Times New Roman" w:hAnsi="Times New Roman" w:cs="Times New Roman"/>
+          <w:color w:val="000000" w:themeColor="text1"/>
+          <w:spacing w:val="3"/>
+          <w:sz w:val="28"/>
+          <w:szCs w:val="21"/>
+        </w:rPr>
+      </w:pPr>
+      <w:r>
+        <w:rPr>
+          <w:rFonts w:ascii="Times New Roman" w:hAnsi="Times New Roman" w:cs="Times New Roman"/>
+          <w:noProof/>
+          <w:color w:val="000000" w:themeColor="text1"/>
+          <w:spacing w:val="3"/>
+          <w:sz w:val="28"/>
+          <w:szCs w:val="21"/>
+        </w:rPr>
+        <w:drawing>
+          <wp:inline distT="0" distB="0" distL="0" distR="0" wp14:anchorId="7EABC20C" wp14:editId="66649FFC">
+            <wp:extent cx="6152515" cy="4478020"/>
+            <wp:effectExtent l="0" t="0" r="635" b="0"/>
+            <wp:docPr id="1" name="Рисунок 1"/>
+            <wp:cNvGraphicFramePr>
+              <a:graphicFrameLocks xmlns:a="http://schemas.openxmlformats.org/drawingml/2006/main" noChangeAspect="1"/>
+            </wp:cNvGraphicFramePr>
+            <a:graphic xmlns:a="http://schemas.openxmlformats.org/drawingml/2006/main">
+              <a:graphicData uri="http://schemas.openxmlformats.org/drawingml/2006/picture">
+                <pic:pic xmlns:pic="http://schemas.openxmlformats.org/drawingml/2006/picture">
+                  <pic:nvPicPr>
+                    <pic:cNvPr id="1" name="Screenshot_1.png"/>
+                    <pic:cNvPicPr/>
+                  </pic:nvPicPr>
+                  <pic:blipFill>
+                    <a:blip r:embed="rId5">
+                      <a:extLst>
+                        <a:ext uri="{28A0092B-C50C-407E-A947-70E740481C1C}">
+                          <a14:useLocalDpi xmlns:a14="http://schemas.microsoft.com/office/drawing/2010/main" val="0"/>
+                        </a:ext>
+                      </a:extLst>
+                    </a:blip>
+                    <a:stretch>
+                      <a:fillRect/>
+                    </a:stretch>
+                  </pic:blipFill>
+                  <pic:spPr>
+                    <a:xfrm>
+                      <a:off x="0" y="0"/>
+                      <a:ext cx="6152515" cy="4478020"/>
+                    </a:xfrm>
+                    <a:prstGeom prst="rect">
+                      <a:avLst/>
+                    </a:prstGeom>
+                  </pic:spPr>
+                </pic:pic>
+              </a:graphicData>
+            </a:graphic>
+          </wp:inline>
+        </w:drawing>
+      </w:r>
+      <w:r>
+        <w:rPr>
+          <w:rFonts w:ascii="Times New Roman" w:hAnsi="Times New Roman" w:cs="Times New Roman"/>
+          <w:noProof/>
+          <w:color w:val="000000" w:themeColor="text1"/>
+          <w:spacing w:val="3"/>
+          <w:sz w:val="28"/>
+          <w:szCs w:val="21"/>
+        </w:rPr>
+        <w:drawing>
+          <wp:inline distT="0" distB="0" distL="0" distR="0" wp14:anchorId="2756525E" wp14:editId="3D5A760A">
+            <wp:extent cx="6087325" cy="933580"/>
+            <wp:effectExtent l="0" t="0" r="8890" b="0"/>
+            <wp:docPr id="2" name="Рисунок 2"/>
+            <wp:cNvGraphicFramePr>
+              <a:graphicFrameLocks xmlns:a="http://schemas.openxmlformats.org/drawingml/2006/main" noChangeAspect="1"/>
+            </wp:cNvGraphicFramePr>
+            <a:graphic xmlns:a="http://schemas.openxmlformats.org/drawingml/2006/main">
+              <a:graphicData uri="http://schemas.openxmlformats.org/drawingml/2006/picture">
+                <pic:pic xmlns:pic="http://schemas.openxmlformats.org/drawingml/2006/picture">
+                  <pic:nvPicPr>
+                    <pic:cNvPr id="2" name="Screenshot_2.png"/>
+                    <pic:cNvPicPr/>
+                  </pic:nvPicPr>
+                  <pic:blipFill>
+                    <a:blip r:embed="rId6">
+                      <a:extLst>
+                        <a:ext uri="{28A0092B-C50C-407E-A947-70E740481C1C}">
+                          <a14:useLocalDpi xmlns:a14="http://schemas.microsoft.com/office/drawing/2010/main" val="0"/>
+                        </a:ext>
+                      </a:extLst>
+                    </a:blip>
+                    <a:stretch>
+                      <a:fillRect/>
+                    </a:stretch>
+                  </pic:blipFill>
+                  <pic:spPr>
+                    <a:xfrm>
+                      <a:off x="0" y="0"/>
+                      <a:ext cx="6087325" cy="933580"/>
+                    </a:xfrm>
+                    <a:prstGeom prst="rect">
+                      <a:avLst/>
+                    </a:prstGeom>
+                  </pic:spPr>
+                </pic:pic>
+              </a:graphicData>
+            </a:graphic>
+          </wp:inline>
+        </w:drawing>
+      </w:r>
+    </w:p>
+    <w:p>
+      <w:pPr>
+        <w:rPr>
+          <w:rFonts w:ascii="Times New Roman" w:hAnsi="Times New Roman" w:cs="Times New Roman"/>
+          <w:color w:val="000000" w:themeColor="text1"/>
+          <w:spacing w:val="3"/>
+          <w:sz w:val="28"/>
+          <w:szCs w:val="21"/>
+          <w:lang w:val="ru-RU"/>
+        </w:rPr>
+      </w:pPr>
+      <w:r>
+        <w:rPr>
+          <w:rFonts w:ascii="Times New Roman" w:hAnsi="Times New Roman" w:cs="Times New Roman"/>
+          <w:color w:val="000000" w:themeColor="text1"/>
+          <w:spacing w:val="3"/>
+          <w:sz w:val="28"/>
+          <w:szCs w:val="21"/>
+        </w:rPr>
+        <w:tab/>
+      </w:r>
+    </w:p>
+    <w:p>
+      <w:pPr>
+        <w:rPr>
+          <w:rFonts w:ascii="Times New Roman" w:hAnsi="Times New Roman" w:cs="Times New Roman"/>
+          <w:color w:val="000000" w:themeColor="text1"/>
+          <w:spacing w:val="3"/>
+          <w:sz w:val="28"/>
+          <w:szCs w:val="21"/>
+        </w:rPr>
+      </w:pPr>
+      <w:r>
+        <w:rPr>
+          <w:rFonts w:ascii="Times New Roman" w:hAnsi="Times New Roman" w:cs="Times New Roman"/>
+          <w:color w:val="000000" w:themeColor="text1"/>
+          <w:spacing w:val="3"/>
+          <w:sz w:val="28"/>
+          <w:szCs w:val="21"/>
+        </w:rPr>
+        <w:t>2)</w:t>
+      </w:r>
+      <w:r>
+        <w:rPr>
+          <w:rFonts w:ascii="Times New Roman" w:hAnsi="Times New Roman" w:cs="Times New Roman"/>
+          <w:color w:val="000000" w:themeColor="text1"/>
+          <w:spacing w:val="3"/>
+          <w:sz w:val="28"/>
+          <w:szCs w:val="21"/>
+        </w:rPr>
+        <w:t>VS Code</w:t>
+      </w:r>
+      <w:r>
+        <w:rPr>
+          <w:rFonts w:ascii="Times New Roman" w:hAnsi="Times New Roman" w:cs="Times New Roman"/>
+          <w:noProof/>
+          <w:color w:val="000000" w:themeColor="text1"/>
+          <w:spacing w:val="3"/>
+          <w:sz w:val="28"/>
+          <w:szCs w:val="21"/>
+        </w:rPr>
+        <w:drawing>
+          <wp:inline distT="0" distB="0" distL="0" distR="0" wp14:anchorId="6A8B6C9E" wp14:editId="411D196A">
+            <wp:extent cx="6152515" cy="222250"/>
+            <wp:effectExtent l="0" t="0" r="635" b="6350"/>
+            <wp:docPr id="3" name="Рисунок 3"/>
+            <wp:cNvGraphicFramePr>
+              <a:graphicFrameLocks xmlns:a="http://schemas.openxmlformats.org/drawingml/2006/main" noChangeAspect="1"/>
+            </wp:cNvGraphicFramePr>
+            <a:graphic xmlns:a="http://schemas.openxmlformats.org/drawingml/2006/main">
+              <a:graphicData uri="http://schemas.openxmlformats.org/drawingml/2006/picture">
+                <pic:pic xmlns:pic="http://schemas.openxmlformats.org/drawingml/2006/picture">
+                  <pic:nvPicPr>
+                    <pic:cNvPr id="3" name="Screenshot_3.png"/>
+                    <pic:cNvPicPr/>
+                  </pic:nvPicPr>
+                  <pic:blipFill>
+                    <a:blip r:embed="rId7">
+                      <a:extLst>
+                        <a:ext uri="{28A0092B-C50C-407E-A947-70E740481C1C}">
+                          <a14:useLocalDpi xmlns:a14="http://schemas.microsoft.com/office/drawing/2010/main" val="0"/>
+                        </a:ext>
+                      </a:extLst>
+                    </a:blip>
+                    <a:stretch>
+                      <a:fillRect/>
+                    </a:stretch>
+                  </pic:blipFill>
+                  <pic:spPr>
+                    <a:xfrm>
+                      <a:off x="0" y="0"/>
+                      <a:ext cx="6152515" cy="222250"/>
+                    </a:xfrm>
+                    <a:prstGeom prst="rect">
+                      <a:avLst/>
+                    </a:prstGeom>
+                  </pic:spPr>
+                </pic:pic>
+              </a:graphicData>
+            </a:graphic>
+          </wp:inline>
+        </w:drawing>
+      </w:r>
+    </w:p>
+    <w:p>
+      <w:pPr>
+        <w:rPr>
+          <w:rFonts w:ascii="Times New Roman" w:hAnsi="Times New Roman" w:cs="Times New Roman"/>
+          <w:color w:val="000000" w:themeColor="text1"/>
+          <w:spacing w:val="3"/>
+          <w:sz w:val="28"/>
+          <w:szCs w:val="21"/>
+        </w:rPr>
+      </w:pPr>
+      <w:r>
+        <w:rPr>
+          <w:rFonts w:ascii="Times New Roman" w:hAnsi="Times New Roman" w:cs="Times New Roman"/>
+          <w:noProof/>
+          <w:color w:val="000000" w:themeColor="text1"/>
+          <w:spacing w:val="3"/>
+          <w:sz w:val="28"/>
+          <w:szCs w:val="21"/>
+        </w:rPr>
+        <w:lastRenderedPageBreak/>
+        <w:drawing>
+          <wp:inline distT="0" distB="0" distL="0" distR="0" wp14:anchorId="030F246D" wp14:editId="1C6D2F51">
+            <wp:extent cx="6152515" cy="4469765"/>
+            <wp:effectExtent l="0" t="0" r="635" b="6985"/>
+            <wp:docPr id="4" name="Рисунок 4"/>
+            <wp:cNvGraphicFramePr>
+              <a:graphicFrameLocks xmlns:a="http://schemas.openxmlformats.org/drawingml/2006/main" noChangeAspect="1"/>
+            </wp:cNvGraphicFramePr>
+            <a:graphic xmlns:a="http://schemas.openxmlformats.org/drawingml/2006/main">
+              <a:graphicData uri="http://schemas.openxmlformats.org/drawingml/2006/picture">
+                <pic:pic xmlns:pic="http://schemas.openxmlformats.org/drawingml/2006/picture">
+                  <pic:nvPicPr>
+                    <pic:cNvPr id="4" name="Screenshot_5.png"/>
+                    <pic:cNvPicPr/>
+                  </pic:nvPicPr>
+                  <pic:blipFill>
+                    <a:blip r:embed="rId8">
+                      <a:extLst>
+                        <a:ext uri="{28A0092B-C50C-407E-A947-70E740481C1C}">
+                          <a14:useLocalDpi xmlns:a14="http://schemas.microsoft.com/office/drawing/2010/main" val="0"/>
+                        </a:ext>
+                      </a:extLst>
+                    </a:blip>
+                    <a:stretch>
+                      <a:fillRect/>
+                    </a:stretch>
+                  </pic:blipFill>
+                  <pic:spPr>
+                    <a:xfrm>
+                      <a:off x="0" y="0"/>
+                      <a:ext cx="6152515" cy="4469765"/>
+                    </a:xfrm>
+                    <a:prstGeom prst="rect">
+                      <a:avLst/>
+                    </a:prstGeom>
+                  </pic:spPr>
+                </pic:pic>
+              </a:graphicData>
+            </a:graphic>
+          </wp:inline>
+        </w:drawing>
+      </w:r>
+    </w:p>
+    <w:p>
+      <w:pPr>
+        <w:rPr>
+          <w:rFonts w:ascii="Times New Roman" w:hAnsi="Times New Roman" w:cs="Times New Roman"/>
+          <w:color w:val="000000" w:themeColor="text1"/>
+          <w:spacing w:val="3"/>
+          <w:sz w:val="28"/>
+          <w:szCs w:val="21"/>
+        </w:rPr>
+      </w:pPr>
+    </w:p>
+    <w:p>
+      <w:pPr>
+        <w:rPr>
+          <w:rFonts w:ascii="Times New Roman" w:hAnsi="Times New Roman" w:cs="Times New Roman"/>
+          <w:color w:val="000000" w:themeColor="text1"/>
+          <w:spacing w:val="3"/>
+          <w:sz w:val="28"/>
+          <w:szCs w:val="21"/>
+        </w:rPr>
+      </w:pPr>
+      <w:r>
+        <w:rPr>
+          <w:rFonts w:ascii="Times New Roman" w:hAnsi="Times New Roman" w:cs="Times New Roman"/>
+          <w:color w:val="000000" w:themeColor="text1"/>
+          <w:spacing w:val="3"/>
+          <w:sz w:val="28"/>
+          <w:szCs w:val="21"/>
+        </w:rPr>
+        <w:t>4.</w:t>
+      </w:r>
+    </w:p>
+    <w:p>
+      <w:pPr>
+        <w:pStyle w:val="a3"/>
+        <w:numPr>
+          <w:ilvl w:val="0"/>
+          <w:numId w:val="14"/>
+        </w:numPr>
+        <w:rPr>
+          <w:rFonts w:ascii="Times New Roman" w:hAnsi="Times New Roman" w:cs="Times New Roman"/>
+          <w:color w:val="000000" w:themeColor="text1"/>
+          <w:spacing w:val="3"/>
+          <w:sz w:val="28"/>
+          <w:szCs w:val="21"/>
+        </w:rPr>
+      </w:pPr>
+      <w:r>
+        <w:rPr>
+          <w:rFonts w:ascii="Times New Roman" w:hAnsi="Times New Roman" w:cs="Times New Roman"/>
+          <w:color w:val="000000" w:themeColor="text1"/>
+          <w:spacing w:val="3"/>
+          <w:sz w:val="28"/>
+          <w:szCs w:val="21"/>
+        </w:rPr>
+        <w:t>The Ubu</w:t>
+      </w:r>
+      <w:r>
+        <w:rPr>
+          <w:rFonts w:ascii="Times New Roman" w:hAnsi="Times New Roman" w:cs="Times New Roman"/>
+          <w:color w:val="000000" w:themeColor="text1"/>
+          <w:spacing w:val="3"/>
+          <w:sz w:val="28"/>
+          <w:szCs w:val="21"/>
+        </w:rPr>
+        <w:t>ntu Software application store:</w:t>
+      </w:r>
+    </w:p>
+    <w:p>
+      <w:pPr>
+        <w:rPr>
+          <w:rFonts w:ascii="Times New Roman" w:hAnsi="Times New Roman" w:cs="Times New Roman"/>
+          <w:color w:val="000000" w:themeColor="text1"/>
+          <w:spacing w:val="3"/>
+          <w:sz w:val="28"/>
+          <w:szCs w:val="21"/>
+        </w:rPr>
+      </w:pPr>
+      <w:r>
+        <w:rPr>
+          <w:rFonts w:ascii="Times New Roman" w:hAnsi="Times New Roman" w:cs="Times New Roman"/>
+          <w:color w:val="000000" w:themeColor="text1"/>
+          <w:spacing w:val="3"/>
+          <w:sz w:val="28"/>
+          <w:szCs w:val="21"/>
+        </w:rPr>
+        <w:t>The Ubuntu app store makes it easy to find and install a variety of applications. To do this, you usually need to open Ubuntu Software, find the desired application using the search or categories, and then click the "Install" button.</w:t>
+      </w:r>
+    </w:p>
+    <w:p>
+      <w:pPr>
+        <w:rPr>
+          <w:rFonts w:ascii="Times New Roman" w:hAnsi="Times New Roman" w:cs="Times New Roman"/>
+          <w:color w:val="000000" w:themeColor="text1"/>
+          <w:spacing w:val="3"/>
+          <w:sz w:val="28"/>
+          <w:szCs w:val="21"/>
+        </w:rPr>
+      </w:pPr>
+      <w:r>
+        <w:rPr>
+          <w:rFonts w:ascii="Times New Roman" w:hAnsi="Times New Roman" w:cs="Times New Roman"/>
+          <w:color w:val="000000" w:themeColor="text1"/>
+          <w:spacing w:val="3"/>
+          <w:sz w:val="28"/>
+          <w:szCs w:val="21"/>
+        </w:rPr>
+        <w:t>For example, you can find and install the well-known text editor VS Code by simply searching for "Visual Studio Code" in the store and</w:t>
+      </w:r>
+      <w:r>
+        <w:rPr>
+          <w:rFonts w:ascii="Times New Roman" w:hAnsi="Times New Roman" w:cs="Times New Roman"/>
+          <w:color w:val="000000" w:themeColor="text1"/>
+          <w:spacing w:val="3"/>
+          <w:sz w:val="28"/>
+          <w:szCs w:val="21"/>
+        </w:rPr>
+        <w:t xml:space="preserve"> clicking the "Install" button.</w:t>
+      </w:r>
+    </w:p>
+    <w:p>
+      <w:pPr>
+        <w:pStyle w:val="a3"/>
+        <w:numPr>
+          <w:ilvl w:val="0"/>
+          <w:numId w:val="14"/>
+        </w:numPr>
+        <w:rPr>
+          <w:rFonts w:ascii="Times New Roman" w:hAnsi="Times New Roman" w:cs="Times New Roman"/>
+          <w:color w:val="000000" w:themeColor="text1"/>
+          <w:spacing w:val="3"/>
+          <w:sz w:val="28"/>
+          <w:szCs w:val="21"/>
+        </w:rPr>
+      </w:pPr>
+      <w:r>
+        <w:rPr>
+          <w:rFonts w:ascii="Times New Roman" w:hAnsi="Times New Roman" w:cs="Times New Roman"/>
+          <w:color w:val="000000" w:themeColor="text1"/>
+          <w:spacing w:val="3"/>
+          <w:sz w:val="28"/>
+          <w:szCs w:val="21"/>
+        </w:rPr>
+        <w:t>Synaptic package manager:</w:t>
+      </w:r>
+    </w:p>
+    <w:p>
+      <w:pPr>
+        <w:rPr>
+          <w:rFonts w:ascii="Times New Roman" w:hAnsi="Times New Roman" w:cs="Times New Roman"/>
+          <w:color w:val="000000" w:themeColor="text1"/>
+          <w:spacing w:val="3"/>
+          <w:sz w:val="28"/>
+          <w:szCs w:val="21"/>
+        </w:rPr>
+      </w:pPr>
+      <w:r>
+        <w:rPr>
+          <w:rFonts w:ascii="Times New Roman" w:hAnsi="Times New Roman" w:cs="Times New Roman"/>
+          <w:color w:val="000000" w:themeColor="text1"/>
+          <w:spacing w:val="3"/>
+          <w:sz w:val="28"/>
+          <w:szCs w:val="21"/>
+        </w:rPr>
+        <w:t>Synaptic is a graphical interface for managing packages in Ubuntu. It allows you to install, uninstall, and update packages, as well as manage dependencies.</w:t>
+      </w:r>
+    </w:p>
+    <w:p>
+      <w:pPr>
+        <w:rPr>
+          <w:rFonts w:ascii="Times New Roman" w:hAnsi="Times New Roman" w:cs="Times New Roman"/>
+          <w:color w:val="000000" w:themeColor="text1"/>
+          <w:spacing w:val="3"/>
+          <w:sz w:val="28"/>
+          <w:szCs w:val="21"/>
+        </w:rPr>
+      </w:pPr>
+      <w:r>
+        <w:rPr>
+          <w:rFonts w:ascii="Times New Roman" w:hAnsi="Times New Roman" w:cs="Times New Roman"/>
+          <w:color w:val="000000" w:themeColor="text1"/>
+          <w:spacing w:val="3"/>
+          <w:sz w:val="28"/>
+          <w:szCs w:val="21"/>
+        </w:rPr>
+        <w:t>After installation, open Synaptic, enter your administrator password to gain access, and use the search and selection options to find and select packages to install.</w:t>
+      </w:r>
     </w:p>
     <w:sectPr>
       <w:pgSz w:w="12240" w:h="15840"/>
@@ -1773,7 +2463,7 @@
 </file>
 
 <file path=word/numbering.xml><?xml version="1.0" encoding="utf-8"?>
-<w:numbering xmlns:wpc="http://schemas.microsoft.com/office/word/2010/wordprocessingCanvas" xmlns:cx="http://schemas.microsoft.com/office/drawing/2014/chartex" xmlns:cx1="http://schemas.microsoft.com/office/drawing/2015/9/8/chartex" xmlns:cx2="http://schemas.microsoft.com/office/drawing/2015/10/21/chartex" xmlns:cx3="http://schemas.microsoft.com/office/drawing/2016/5/9/chartex" xmlns:cx4="http://schemas.microsoft.com/office/drawing/2016/5/10/chartex" xmlns:cx5="http://schemas.microsoft.com/office/drawing/2016/5/11/chartex" xmlns:cx6="http://schemas.microsoft.com/office/drawing/2016/5/12/chartex" xmlns:cx7="http://schemas.microsoft.com/office/drawing/2016/5/13/chartex" xmlns:cx8="http://schemas.microsoft.com/office/drawing/2016/5/14/chartex" xmlns:mc="http://schemas.openxmlformats.org/markup-compatibility/2006" xmlns:aink="http://schemas.microsoft.com/office/drawing/2016/ink" xmlns:am3d="http://schemas.microsoft.com/office/drawing/2017/model3d" xmlns:o="urn:schemas-microsoft-com:office:office" xmlns:r="http://schemas.openxmlformats.org/officeDocument/2006/relationships" xmlns:m="http://schemas.openxmlformats.org/officeDocument/2006/math" xmlns:v="urn:schemas-microsoft-com:vml" xmlns:wp14="http://schemas.microsoft.com/office/word/2010/wordprocessingDrawing" xmlns:wp="http://schemas.openxmlformats.org/drawingml/2006/wordprocessingDrawing" xmlns:w10="urn:schemas-microsoft-com:office:word" xmlns:w="http://schemas.openxmlformats.org/wordprocessingml/2006/main" xmlns:w14="http://schemas.microsoft.com/office/word/2010/wordml" xmlns:w15="http://schemas.microsoft.com/office/word/2012/wordml" xmlns:w16cex="http://schemas.microsoft.com/office/word/2018/wordml/cex" xmlns:w16cid="http://schemas.microsoft.com/office/word/2016/wordml/cid" xmlns:w16="http://schemas.microsoft.com/office/word/2018/wordml" xmlns:w16se="http://schemas.microsoft.com/office/word/2015/wordml/symex" xmlns:wpg="http://schemas.microsoft.com/office/word/2010/wordprocessingGroup" xmlns:wpi="http://schemas.microsoft.com/office/word/2010/wordprocessingInk" xmlns:wne="http://schemas.microsoft.com/office/word/2006/wordml" xmlns:wps="http://schemas.microsoft.com/office/word/2010/wordprocessingShape" mc:Ignorable="w14 w15 w16se w16cid w16 w16cex wp14">
+<w:numbering xmlns:wpc="http://schemas.microsoft.com/office/word/2010/wordprocessingCanvas" xmlns:cx="http://schemas.microsoft.com/office/drawing/2014/chartex" xmlns:mc="http://schemas.openxmlformats.org/markup-compatibility/2006" xmlns:o="urn:schemas-microsoft-com:office:office" xmlns:r="http://schemas.openxmlformats.org/officeDocument/2006/relationships" xmlns:m="http://schemas.openxmlformats.org/officeDocument/2006/math" xmlns:v="urn:schemas-microsoft-com:vml" xmlns:wp14="http://schemas.microsoft.com/office/word/2010/wordprocessingDrawing" xmlns:wp="http://schemas.openxmlformats.org/drawingml/2006/wordprocessingDrawing" xmlns:w10="urn:schemas-microsoft-com:office:word" xmlns:w="http://schemas.openxmlformats.org/wordprocessingml/2006/main" xmlns:w14="http://schemas.microsoft.com/office/word/2010/wordml" xmlns:w15="http://schemas.microsoft.com/office/word/2012/wordml" xmlns:w16se="http://schemas.microsoft.com/office/word/2015/wordml/symex" xmlns:wpg="http://schemas.microsoft.com/office/word/2010/wordprocessingGroup" xmlns:wpi="http://schemas.microsoft.com/office/word/2010/wordprocessingInk" xmlns:wne="http://schemas.microsoft.com/office/word/2006/wordml" xmlns:wps="http://schemas.microsoft.com/office/word/2010/wordprocessingShape" mc:Ignorable="w14 w15 w16se wp14">
   <w:abstractNum w:abstractNumId="0" w15:restartNumberingAfterBreak="0">
     <w:nsid w:val="075460DF"/>
     <w:multiLevelType w:val="hybridMultilevel"/>
@@ -3027,7 +3717,7 @@
       <w:lvlText w:val=""/>
       <w:lvlJc w:val="left"/>
       <w:pPr>
-        <w:ind w:left="644" w:hanging="360"/>
+        <w:ind w:left="720" w:hanging="360"/>
       </w:pPr>
       <w:rPr>
         <w:rFonts w:ascii="Symbol" w:hAnsi="Symbol" w:hint="default"/>
@@ -3403,7 +4093,7 @@
 </file>
 
 <file path=word/styles.xml><?xml version="1.0" encoding="utf-8"?>
-<w:styles xmlns:mc="http://schemas.openxmlformats.org/markup-compatibility/2006" xmlns:r="http://schemas.openxmlformats.org/officeDocument/2006/relationships" xmlns:w="http://schemas.openxmlformats.org/wordprocessingml/2006/main" xmlns:w14="http://schemas.microsoft.com/office/word/2010/wordml" xmlns:w15="http://schemas.microsoft.com/office/word/2012/wordml" xmlns:w16cex="http://schemas.microsoft.com/office/word/2018/wordml/cex" xmlns:w16cid="http://schemas.microsoft.com/office/word/2016/wordml/cid" xmlns:w16="http://schemas.microsoft.com/office/word/2018/wordml" xmlns:w16se="http://schemas.microsoft.com/office/word/2015/wordml/symex" mc:Ignorable="w14 w15 w16se w16cid w16 w16cex">
+<w:styles xmlns:mc="http://schemas.openxmlformats.org/markup-compatibility/2006" xmlns:r="http://schemas.openxmlformats.org/officeDocument/2006/relationships" xmlns:w="http://schemas.openxmlformats.org/wordprocessingml/2006/main" xmlns:w14="http://schemas.microsoft.com/office/word/2010/wordml" xmlns:w15="http://schemas.microsoft.com/office/word/2012/wordml" xmlns:w16se="http://schemas.microsoft.com/office/word/2015/wordml/symex" mc:Ignorable="w14 w15 w16se">
   <w:docDefaults>
     <w:rPrDefault>
       <w:rPr>
@@ -3419,7 +4109,7 @@
       </w:pPr>
     </w:pPrDefault>
   </w:docDefaults>
-  <w:latentStyles w:defLockedState="0" w:defUIPriority="99" w:defSemiHidden="0" w:defUnhideWhenUsed="0" w:defQFormat="0" w:count="376">
+  <w:latentStyles w:defLockedState="0" w:defUIPriority="99" w:defSemiHidden="0" w:defUnhideWhenUsed="0" w:defQFormat="0" w:count="371">
     <w:lsdException w:name="Normal" w:uiPriority="0" w:qFormat="1"/>
     <w:lsdException w:name="heading 1" w:uiPriority="9" w:qFormat="1"/>
     <w:lsdException w:name="heading 2" w:semiHidden="1" w:uiPriority="9" w:unhideWhenUsed="1" w:qFormat="1"/>
@@ -3525,6 +4215,7 @@
     <w:lsdException w:name="HTML Sample" w:semiHidden="1" w:unhideWhenUsed="1"/>
     <w:lsdException w:name="HTML Typewriter" w:semiHidden="1" w:unhideWhenUsed="1"/>
     <w:lsdException w:name="HTML Variable" w:semiHidden="1" w:unhideWhenUsed="1"/>
+    <w:lsdException w:name="Normal Table" w:semiHidden="1" w:unhideWhenUsed="1"/>
     <w:lsdException w:name="annotation subject" w:semiHidden="1" w:unhideWhenUsed="1"/>
     <w:lsdException w:name="No List" w:semiHidden="1" w:unhideWhenUsed="1"/>
     <w:lsdException w:name="Outline List 1" w:semiHidden="1" w:unhideWhenUsed="1"/>
@@ -3567,8 +4258,11 @@
     <w:lsdException w:name="Table Contemporary" w:semiHidden="1" w:unhideWhenUsed="1"/>
     <w:lsdException w:name="Table Elegant" w:semiHidden="1" w:unhideWhenUsed="1"/>
     <w:lsdException w:name="Table Professional" w:semiHidden="1" w:unhideWhenUsed="1"/>
+    <w:lsdException w:name="Table Subtle 1" w:semiHidden="1" w:unhideWhenUsed="1"/>
     <w:lsdException w:name="Table Subtle 2" w:semiHidden="1" w:unhideWhenUsed="1"/>
     <w:lsdException w:name="Table Web 1" w:semiHidden="1" w:unhideWhenUsed="1"/>
+    <w:lsdException w:name="Table Web 2" w:semiHidden="1" w:unhideWhenUsed="1"/>
+    <w:lsdException w:name="Table Web 3" w:semiHidden="1" w:unhideWhenUsed="1"/>
     <w:lsdException w:name="Balloon Text" w:semiHidden="1" w:unhideWhenUsed="1"/>
     <w:lsdException w:name="Table Grid" w:uiPriority="39"/>
     <w:lsdException w:name="Table Theme" w:semiHidden="1" w:unhideWhenUsed="1"/>
@@ -3787,11 +4481,6 @@
     <w:lsdException w:name="List Table 5 Dark Accent 6" w:uiPriority="50"/>
     <w:lsdException w:name="List Table 6 Colorful Accent 6" w:uiPriority="51"/>
     <w:lsdException w:name="List Table 7 Colorful Accent 6" w:uiPriority="52"/>
-    <w:lsdException w:name="Mention" w:semiHidden="1" w:unhideWhenUsed="1"/>
-    <w:lsdException w:name="Smart Hyperlink" w:semiHidden="1" w:unhideWhenUsed="1"/>
-    <w:lsdException w:name="Hashtag" w:semiHidden="1" w:unhideWhenUsed="1"/>
-    <w:lsdException w:name="Unresolved Mention" w:semiHidden="1" w:unhideWhenUsed="1"/>
-    <w:lsdException w:name="Smart Link" w:semiHidden="1" w:unhideWhenUsed="1"/>
   </w:latentStyles>
   <w:style w:type="paragraph" w:default="1" w:styleId="a">
     <w:name w:val="Normal"/>

</xml_diff>